<commit_message>
Updated Engr Lab 1 - Ready for submission
</commit_message>
<xml_diff>
--- a/EngrM20/LABS/EngrM20_Lab1.docx
+++ b/EngrM20/LABS/EngrM20_Lab1.docx
@@ -245,14 +245,17 @@
     </w:p>
     <w:p>
       <w:pPr>
-        <w:jc w:val="center"/>
         <w:rPr>
           <w:b/>
+          <w:sz w:val="32"/>
+          <w:szCs w:val="32"/>
         </w:rPr>
       </w:pPr>
       <w:r>
         <w:rPr>
           <w:b/>
+          <w:sz w:val="32"/>
+          <w:szCs w:val="32"/>
         </w:rPr>
         <w:t>Objective</w:t>
       </w:r>
@@ -323,14 +326,17 @@
     </w:p>
     <w:p>
       <w:pPr>
-        <w:jc w:val="center"/>
         <w:rPr>
           <w:b/>
+          <w:sz w:val="32"/>
+          <w:szCs w:val="32"/>
         </w:rPr>
       </w:pPr>
       <w:r>
         <w:rPr>
           <w:b/>
+          <w:sz w:val="32"/>
+          <w:szCs w:val="32"/>
         </w:rPr>
         <w:t>Theory</w:t>
       </w:r>
@@ -2532,8 +2538,6 @@
       <w:r>
         <w:t xml:space="preserve"> the current running through it, hence, “dividing” the current.</w:t>
       </w:r>
-      <w:bookmarkStart w:id="0" w:name="_GoBack"/>
-      <w:bookmarkEnd w:id="0"/>
     </w:p>
     <w:p>
       <w:pPr>
@@ -2743,14 +2747,17 @@
     </w:p>
     <w:p>
       <w:pPr>
-        <w:jc w:val="center"/>
         <w:rPr>
           <w:b/>
+          <w:sz w:val="32"/>
+          <w:szCs w:val="32"/>
         </w:rPr>
       </w:pPr>
       <w:r>
         <w:rPr>
           <w:b/>
+          <w:sz w:val="32"/>
+          <w:szCs w:val="32"/>
         </w:rPr>
         <w:t>Procedure</w:t>
       </w:r>
@@ -2794,13 +2801,13 @@
         <w:t>x</w:t>
       </w:r>
       <w:r>
-        <w:t xml:space="preserve">. Specification for this circuit can be seen below (see </w:t>
+        <w:t xml:space="preserve">. (see </w:t>
       </w:r>
       <w:r>
         <w:t>F</w:t>
       </w:r>
       <w:r>
-        <w:t xml:space="preserve">igure 1.1). </w:t>
+        <w:t>igure 1.1)</w:t>
       </w:r>
     </w:p>
     <w:p/>
@@ -2975,10 +2982,22 @@
         <w:t>were</w:t>
       </w:r>
       <w:r>
-        <w:t xml:space="preserve"> found to be greater than or equal to 50K</w:t>
-      </w:r>
-      <w:r>
-        <w:t xml:space="preserve">Ω </w:t>
+        <w:t xml:space="preserve"> found to be greater than or equal to </w:t>
+      </w:r>
+      <w:r>
+        <w:rPr>
+          <w:b/>
+        </w:rPr>
+        <w:t>50K</w:t>
+      </w:r>
+      <w:r>
+        <w:rPr>
+          <w:b/>
+        </w:rPr>
+        <w:t>Ω</w:t>
+      </w:r>
+      <w:r>
+        <w:t xml:space="preserve"> </w:t>
       </w:r>
       <w:r>
         <w:t>(see Calculation 1.1).</w:t>
@@ -3093,6 +3112,9 @@
         <w:t xml:space="preserve">was measured to be </w:t>
       </w:r>
       <w:r>
+        <w:rPr>
+          <w:b/>
+        </w:rPr>
         <w:t>177.7Ω</w:t>
       </w:r>
       <w:r>
@@ -3819,7 +3841,13 @@
         <w:t xml:space="preserve"> (see Figure 3.2a).</w:t>
       </w:r>
       <w:r>
-        <w:t xml:space="preserve"> These resistors were</w:t>
+        <w:t xml:space="preserve"> These </w:t>
+      </w:r>
+      <w:r>
+        <w:t xml:space="preserve">“load” </w:t>
+      </w:r>
+      <w:r>
+        <w:t>resistors were</w:t>
       </w:r>
       <w:r>
         <w:t xml:space="preserve"> then removed </w:t>
@@ -3846,41 +3874,11 @@
         <w:t xml:space="preserve"> (see Figure 3.2b). </w:t>
       </w:r>
       <w:r>
-        <w:t xml:space="preserve"> The theoretical and real val</w:t>
-      </w:r>
-      <w:r>
-        <w:t>ues were found to vary slightly</w:t>
-      </w:r>
-      <w:r>
-        <w:t xml:space="preserve">, </w:t>
-      </w:r>
-      <w:r>
-        <w:t>perhaps</w:t>
-      </w:r>
-      <w:r>
-        <w:t xml:space="preserve"> largely contributed to variance </w:t>
-      </w:r>
-      <w:r>
-        <w:t>between the</w:t>
-      </w:r>
-      <w:r>
-        <w:t xml:space="preserve"> theoretical </w:t>
+        <w:t xml:space="preserve"> The </w:t>
       </w:r>
       <w:r>
         <w:lastRenderedPageBreak/>
-        <w:t>and</w:t>
-      </w:r>
-      <w:r>
-        <w:t xml:space="preserve"> actual resistor values</w:t>
-      </w:r>
-      <w:r>
-        <w:t xml:space="preserve"> and the assumption made on the power output</w:t>
-      </w:r>
-      <w:r>
-        <w:t>.</w:t>
-      </w:r>
-      <w:r>
-        <w:t xml:space="preserve"> The Voltage Regulation (V.R.) was found to be </w:t>
+        <w:t xml:space="preserve">Voltage Regulation (V.R.) was found to be </w:t>
       </w:r>
       <w:r>
         <w:rPr>
@@ -4116,6 +4114,13 @@
           <w:b/>
         </w:rPr>
       </w:pPr>
+    </w:p>
+    <w:p>
+      <w:pPr>
+        <w:rPr>
+          <w:b/>
+        </w:rPr>
+      </w:pPr>
       <w:r>
         <w:rPr>
           <w:b/>
@@ -4128,14 +4133,17 @@
     </w:p>
     <w:p>
       <w:pPr>
-        <w:jc w:val="center"/>
         <w:rPr>
           <w:b/>
+          <w:sz w:val="32"/>
+          <w:szCs w:val="32"/>
         </w:rPr>
       </w:pPr>
       <w:r>
         <w:rPr>
           <w:b/>
+          <w:sz w:val="32"/>
+          <w:szCs w:val="32"/>
         </w:rPr>
         <w:t>Data &amp; Calculations</w:t>
       </w:r>
@@ -14358,14 +14366,17 @@
     </w:p>
     <w:p>
       <w:pPr>
-        <w:jc w:val="center"/>
         <w:rPr>
           <w:b/>
+          <w:sz w:val="32"/>
+          <w:szCs w:val="32"/>
         </w:rPr>
       </w:pPr>
       <w:r>
         <w:rPr>
           <w:b/>
+          <w:sz w:val="32"/>
+          <w:szCs w:val="32"/>
         </w:rPr>
         <w:t>Discussion of Results</w:t>
       </w:r>
@@ -14470,6 +14481,9 @@
       <w:r>
         <w:t>The galvanometer voltmeter and ammeter were successfully created, and by using the selected resistors the galvanometer’s dial was successfully limited to its 0.5mA range.</w:t>
       </w:r>
+      <w:r>
+        <w:t xml:space="preserve"> This experiment put into practice both voltage division in the Voltmeter scenarios, and current division in the Ammeter scenarios. </w:t>
+      </w:r>
     </w:p>
     <w:p>
       <w:pPr>
@@ -14541,7 +14555,13 @@
         <w:t xml:space="preserve"> was 12.31V, which are</w:t>
       </w:r>
       <w:r>
-        <w:t xml:space="preserve"> comparable to the theoretical values of 10V and 12V respectively. </w:t>
+        <w:t xml:space="preserve"> </w:t>
+      </w:r>
+      <w:r>
+        <w:t xml:space="preserve">very similar to </w:t>
+      </w:r>
+      <w:r>
+        <w:t xml:space="preserve">the theoretical values of 10V and 12V respectively. </w:t>
       </w:r>
       <w:r>
         <w:t>While</w:t>
@@ -14553,7 +14573,13 @@
         <w:t xml:space="preserve"> calculated</w:t>
       </w:r>
       <w:r>
-        <w:t xml:space="preserve"> Voltage Regulation values, 12% and 15%, were within the acceptable thresholds of &lt; 2</w:t>
+        <w:t xml:space="preserve"> Voltage Regulation values, 12% and 15%, were </w:t>
+      </w:r>
+      <w:r>
+        <w:t>within the acceptable threshold of</w:t>
+      </w:r>
+      <w:r>
+        <w:t xml:space="preserve"> 2</w:t>
       </w:r>
       <w:r>
         <w:t xml:space="preserve">0%, they were far from ideal. </w:t>
@@ -14591,6 +14617,30 @@
       <w:r>
         <w:t>mA.</w:t>
       </w:r>
+      <w:r>
+        <w:t xml:space="preserve"> This makes sense, as the DC Voltage source no longer needed to provide as much current to maintain 25 volts. Because the resistance is held at a constant, </w:t>
+      </w:r>
+      <w:r>
+        <w:t xml:space="preserve">this implies that </w:t>
+      </w:r>
+      <w:r>
+        <w:t xml:space="preserve">the Voltage and </w:t>
+      </w:r>
+      <w:r>
+        <w:t>C</w:t>
+      </w:r>
+      <w:r>
+        <w:t xml:space="preserve">urrent are proportional to one another, which is confirmed by Ohm’s law. </w:t>
+      </w:r>
+    </w:p>
+    <w:p>
+      <w:pPr>
+        <w:rPr>
+          <w:b/>
+        </w:rPr>
+      </w:pPr>
+      <w:bookmarkStart w:id="0" w:name="_GoBack"/>
+      <w:bookmarkEnd w:id="0"/>
     </w:p>
     <w:p>
       <w:pPr>
@@ -14640,34 +14690,6 @@
           <w:b/>
         </w:rPr>
       </w:pPr>
-    </w:p>
-    <w:p>
-      <w:pPr>
-        <w:rPr>
-          <w:b/>
-        </w:rPr>
-      </w:pPr>
-    </w:p>
-    <w:p>
-      <w:pPr>
-        <w:rPr>
-          <w:b/>
-        </w:rPr>
-      </w:pPr>
-    </w:p>
-    <w:p>
-      <w:pPr>
-        <w:rPr>
-          <w:b/>
-        </w:rPr>
-      </w:pPr>
-    </w:p>
-    <w:p>
-      <w:pPr>
-        <w:rPr>
-          <w:b/>
-        </w:rPr>
-      </w:pPr>
       <w:r>
         <w:rPr>
           <w:b/>
@@ -14680,14 +14702,17 @@
     </w:p>
     <w:p>
       <w:pPr>
-        <w:jc w:val="center"/>
         <w:rPr>
           <w:b/>
+          <w:sz w:val="32"/>
+          <w:szCs w:val="32"/>
         </w:rPr>
       </w:pPr>
       <w:r>
         <w:rPr>
           <w:b/>
+          <w:sz w:val="32"/>
+          <w:szCs w:val="32"/>
         </w:rPr>
         <w:t>Appendix</w:t>
       </w:r>
@@ -16638,7 +16663,25 @@
     </w:p>
     <w:p>
       <w:r>
-        <w:t>To produce full scale deflection, the galvanometer should have an internal resistance of 145.5 ohms and there should be a current of 0.756 mA.</w:t>
+        <w:t xml:space="preserve">To produce full scale deflection, the galvanometer should have an internal resistance of </w:t>
+      </w:r>
+      <w:r>
+        <w:rPr>
+          <w:b/>
+        </w:rPr>
+        <w:t>145.5 ohms</w:t>
+      </w:r>
+      <w:r>
+        <w:t xml:space="preserve"> and there should be a current of </w:t>
+      </w:r>
+      <w:r>
+        <w:rPr>
+          <w:b/>
+        </w:rPr>
+        <w:t>0.756 mA</w:t>
+      </w:r>
+      <w:r>
+        <w:t>.</w:t>
       </w:r>
     </w:p>
     <w:sectPr>
@@ -17502,7 +17545,7 @@
 </file>
 
 <file path=customXml/itemProps1.xml><?xml version="1.0" encoding="utf-8"?>
-<ds:datastoreItem xmlns:ds="http://schemas.openxmlformats.org/officeDocument/2006/customXml" ds:itemID="{AB23F0D3-AF18-4A2A-B3B1-99C2BC81C3B4}">
+<ds:datastoreItem xmlns:ds="http://schemas.openxmlformats.org/officeDocument/2006/customXml" ds:itemID="{F8C2511B-6928-4989-A6D4-28DA35B52AD8}">
   <ds:schemaRefs>
     <ds:schemaRef ds:uri="http://schemas.openxmlformats.org/officeDocument/2006/bibliography"/>
   </ds:schemaRefs>

</xml_diff>